<commit_message>
feat: create logic to capture all form fields
</commit_message>
<xml_diff>
--- a/help/PLANO-DE-IMPLEMENTACAO.docx
+++ b/help/PLANO-DE-IMPLEMENTACAO.docx
@@ -822,6 +822,7 @@
           <w:lang w:eastAsia="pt-BR"/>
           <w14:ligatures w14:val="none"/>
         </w:rPr>
+        <w:lastRenderedPageBreak/>
         <w:pict w14:anchorId="60CC27D7">
           <v:rect id="_x0000_i1025" style="width:0;height:1.5pt" o:hralign="center" o:hrstd="t" o:hr="t" fillcolor="#a0a0a0" stroked="f"/>
         </w:pict>
@@ -853,7 +854,6 @@
           <w:lang w:eastAsia="pt-BR"/>
           <w14:ligatures w14:val="none"/>
         </w:rPr>
-        <w:lastRenderedPageBreak/>
         <w:t>📌</w:t>
       </w:r>
       <w:r>
@@ -3185,20 +3185,6 @@
     </w:p>
     <w:p>
       <w:pPr>
-        <w:spacing w:before="100" w:beforeAutospacing="1" w:after="100" w:afterAutospacing="1" w:line="240" w:lineRule="auto"/>
-        <w:outlineLvl w:val="2"/>
-        <w:rPr>
-          <w:rFonts w:ascii="Poppins" w:eastAsia="Times New Roman" w:hAnsi="Poppins" w:cs="Poppins"/>
-          <w:b/>
-          <w:bCs/>
-          <w:kern w:val="0"/>
-          <w:sz w:val="27"/>
-          <w:szCs w:val="27"/>
-          <w:lang w:eastAsia="pt-BR"/>
-          <w14:ligatures w14:val="none"/>
-        </w:rPr>
-      </w:pPr>
-      <w:r>
         <w:rPr>
           <w:rFonts w:ascii="Segoe UI Emoji" w:eastAsia="Times New Roman" w:hAnsi="Segoe UI Emoji" w:cs="Segoe UI Emoji"/>
           <w:b/>
@@ -3209,11 +3195,12 @@
           <w:lang w:eastAsia="pt-BR"/>
           <w14:ligatures w14:val="none"/>
         </w:rPr>
-        <w:t>🚀</w:t>
-      </w:r>
-      <w:r>
-        <w:rPr>
-          <w:rFonts w:ascii="Poppins" w:eastAsia="Times New Roman" w:hAnsi="Poppins" w:cs="Poppins"/>
+      </w:pPr>
+    </w:p>
+    <w:p>
+      <w:pPr>
+        <w:rPr>
+          <w:rFonts w:ascii="Segoe UI Emoji" w:eastAsia="Times New Roman" w:hAnsi="Segoe UI Emoji" w:cs="Segoe UI Emoji"/>
           <w:b/>
           <w:bCs/>
           <w:kern w:val="0"/>
@@ -3222,7 +3209,1557 @@
           <w:lang w:eastAsia="pt-BR"/>
           <w14:ligatures w14:val="none"/>
         </w:rPr>
-        <w:t xml:space="preserve"> O que você acha dessa ordem? Quer detalhar melhor alguma etapa?</w:t>
+      </w:pPr>
+      <w:r>
+        <w:rPr>
+          <w:rFonts w:ascii="Segoe UI Emoji" w:eastAsia="Times New Roman" w:hAnsi="Segoe UI Emoji" w:cs="Segoe UI Emoji"/>
+          <w:b/>
+          <w:bCs/>
+          <w:kern w:val="0"/>
+          <w:sz w:val="27"/>
+          <w:szCs w:val="27"/>
+          <w:lang w:eastAsia="pt-BR"/>
+          <w14:ligatures w14:val="none"/>
+        </w:rPr>
+        <w:t>Passos seguintes:</w:t>
+      </w:r>
+    </w:p>
+    <w:p>
+      <w:pPr>
+        <w:rPr>
+          <w:rFonts w:ascii="Segoe UI Emoji" w:eastAsia="Times New Roman" w:hAnsi="Segoe UI Emoji" w:cs="Segoe UI Emoji"/>
+          <w:b/>
+          <w:bCs/>
+          <w:kern w:val="0"/>
+          <w:sz w:val="27"/>
+          <w:szCs w:val="27"/>
+          <w:lang w:eastAsia="pt-BR"/>
+          <w14:ligatures w14:val="none"/>
+        </w:rPr>
+      </w:pPr>
+    </w:p>
+    <w:p>
+      <w:pPr>
+        <w:pStyle w:val="NormalWeb"/>
+      </w:pPr>
+      <w:r>
+        <w:t>Temos um desafio bem interessante aqui! O fluxo da funcionalidade pode ser dividido em três partes principais:</w:t>
+      </w:r>
+    </w:p>
+    <w:p>
+      <w:pPr>
+        <w:pStyle w:val="Ttulo3"/>
+      </w:pPr>
+      <w:r>
+        <w:rPr>
+          <w:rFonts w:ascii="Segoe UI Emoji" w:hAnsi="Segoe UI Emoji" w:cs="Segoe UI Emoji"/>
+        </w:rPr>
+        <w:t>📌</w:t>
+      </w:r>
+      <w:r>
+        <w:t xml:space="preserve"> </w:t>
+      </w:r>
+      <w:r>
+        <w:rPr>
+          <w:rStyle w:val="Forte"/>
+          <w:b/>
+          <w:bCs/>
+        </w:rPr>
+        <w:t>1. Captura e Exibição dos Campos</w:t>
+      </w:r>
+    </w:p>
+    <w:p>
+      <w:pPr>
+        <w:pStyle w:val="NormalWeb"/>
+      </w:pPr>
+      <w:r>
+        <w:lastRenderedPageBreak/>
+        <w:t>Opções para exibir os campos capturados:</w:t>
+      </w:r>
+    </w:p>
+    <w:p>
+      <w:pPr>
+        <w:numPr>
+          <w:ilvl w:val="0"/>
+          <w:numId w:val="9"/>
+        </w:numPr>
+        <w:spacing w:before="100" w:beforeAutospacing="1" w:after="100" w:afterAutospacing="1" w:line="240" w:lineRule="auto"/>
+      </w:pPr>
+      <w:r>
+        <w:rPr>
+          <w:rStyle w:val="Forte"/>
+        </w:rPr>
+        <w:t>Exibir na janela da extensão</w:t>
+      </w:r>
+      <w:r>
+        <w:t xml:space="preserve"> (popup): Mais acessível, mas pode exigir um scroll longo se houver muitos campos.</w:t>
+      </w:r>
+    </w:p>
+    <w:p>
+      <w:pPr>
+        <w:numPr>
+          <w:ilvl w:val="0"/>
+          <w:numId w:val="9"/>
+        </w:numPr>
+        <w:spacing w:before="100" w:beforeAutospacing="1" w:after="100" w:afterAutospacing="1" w:line="240" w:lineRule="auto"/>
+      </w:pPr>
+      <w:r>
+        <w:rPr>
+          <w:rStyle w:val="Forte"/>
+        </w:rPr>
+        <w:t>Abrir uma nova aba</w:t>
+      </w:r>
+      <w:r>
+        <w:t xml:space="preserve"> (</w:t>
+      </w:r>
+      <w:r>
+        <w:rPr>
+          <w:rStyle w:val="CdigoHTML"/>
+          <w:rFonts w:eastAsiaTheme="minorHAnsi"/>
+        </w:rPr>
+        <w:t>chrome.tabs.create</w:t>
+      </w:r>
+      <w:r>
+        <w:t>): Melhor para formulários longos, pois permite mais espaço.</w:t>
+      </w:r>
+    </w:p>
+    <w:p>
+      <w:pPr>
+        <w:numPr>
+          <w:ilvl w:val="0"/>
+          <w:numId w:val="9"/>
+        </w:numPr>
+        <w:spacing w:before="100" w:beforeAutospacing="1" w:after="100" w:afterAutospacing="1" w:line="240" w:lineRule="auto"/>
+      </w:pPr>
+      <w:r>
+        <w:rPr>
+          <w:rStyle w:val="Forte"/>
+        </w:rPr>
+        <w:t>Modal flutuante dentro da página</w:t>
+      </w:r>
+      <w:r>
+        <w:t xml:space="preserve"> (injetado via content script): Mantém o usuário na página, mas pode ser intrusivo.</w:t>
+      </w:r>
+    </w:p>
+    <w:p>
+      <w:pPr>
+        <w:pStyle w:val="Ttulo3"/>
+      </w:pPr>
+      <w:r>
+        <w:rPr>
+          <w:rFonts w:ascii="Segoe UI Emoji" w:hAnsi="Segoe UI Emoji" w:cs="Segoe UI Emoji"/>
+        </w:rPr>
+        <w:t>📌</w:t>
+      </w:r>
+      <w:r>
+        <w:t xml:space="preserve"> </w:t>
+      </w:r>
+      <w:r>
+        <w:rPr>
+          <w:rStyle w:val="Forte"/>
+          <w:b/>
+          <w:bCs/>
+        </w:rPr>
+        <w:t>2. Escolha entre Preenchimento Automático ou Manual</w:t>
+      </w:r>
+    </w:p>
+    <w:p>
+      <w:pPr>
+        <w:numPr>
+          <w:ilvl w:val="0"/>
+          <w:numId w:val="10"/>
+        </w:numPr>
+        <w:spacing w:before="100" w:beforeAutospacing="1" w:after="100" w:afterAutospacing="1" w:line="240" w:lineRule="auto"/>
+      </w:pPr>
+      <w:r>
+        <w:t xml:space="preserve">Adicionar um </w:t>
+      </w:r>
+      <w:r>
+        <w:rPr>
+          <w:rStyle w:val="Forte"/>
+        </w:rPr>
+        <w:t>switch toggle (checkbox estilizado)</w:t>
+      </w:r>
+      <w:r>
+        <w:t xml:space="preserve"> para o usuário escolher entre preencher automaticamente ou manualmente.</w:t>
+      </w:r>
+    </w:p>
+    <w:p>
+      <w:pPr>
+        <w:numPr>
+          <w:ilvl w:val="0"/>
+          <w:numId w:val="10"/>
+        </w:numPr>
+        <w:spacing w:before="100" w:beforeAutospacing="1" w:after="100" w:afterAutospacing="1" w:line="240" w:lineRule="auto"/>
+      </w:pPr>
+      <w:r>
+        <w:t>Se "Automático" for selecionado, os campos são preenchidos ao carregar a página.</w:t>
+      </w:r>
+    </w:p>
+    <w:p>
+      <w:pPr>
+        <w:numPr>
+          <w:ilvl w:val="0"/>
+          <w:numId w:val="10"/>
+        </w:numPr>
+        <w:spacing w:before="100" w:beforeAutospacing="1" w:after="100" w:afterAutospacing="1" w:line="240" w:lineRule="auto"/>
+      </w:pPr>
+      <w:r>
+        <w:t>O usuário pode editar qualquer campo após o preenchimento automático.</w:t>
+      </w:r>
+    </w:p>
+    <w:p>
+      <w:pPr>
+        <w:pStyle w:val="Ttulo3"/>
+      </w:pPr>
+      <w:r>
+        <w:rPr>
+          <w:rFonts w:ascii="Segoe UI Emoji" w:hAnsi="Segoe UI Emoji" w:cs="Segoe UI Emoji"/>
+        </w:rPr>
+        <w:t>📌</w:t>
+      </w:r>
+      <w:r>
+        <w:t xml:space="preserve"> </w:t>
+      </w:r>
+      <w:r>
+        <w:rPr>
+          <w:rStyle w:val="Forte"/>
+          <w:b/>
+          <w:bCs/>
+        </w:rPr>
+        <w:t>3. Salvamento dos Dados no Navegador</w:t>
+      </w:r>
+    </w:p>
+    <w:p>
+      <w:pPr>
+        <w:pStyle w:val="NormalWeb"/>
+      </w:pPr>
+      <w:r>
+        <w:t xml:space="preserve">Cada página/formulário deve ter uma </w:t>
+      </w:r>
+      <w:r>
+        <w:rPr>
+          <w:rStyle w:val="Forte"/>
+        </w:rPr>
+        <w:t>chave única baseada no domínio e na estrutura dos campos</w:t>
+      </w:r>
+      <w:r>
+        <w:t xml:space="preserve"> para armazenar os valores:</w:t>
+      </w:r>
+    </w:p>
+    <w:p>
+      <w:pPr>
+        <w:numPr>
+          <w:ilvl w:val="0"/>
+          <w:numId w:val="11"/>
+        </w:numPr>
+        <w:spacing w:before="100" w:beforeAutospacing="1" w:after="100" w:afterAutospacing="1" w:line="240" w:lineRule="auto"/>
+      </w:pPr>
+      <w:r>
+        <w:rPr>
+          <w:rStyle w:val="Forte"/>
+        </w:rPr>
+        <w:t xml:space="preserve">Armazenamento no </w:t>
+      </w:r>
+      <w:r>
+        <w:rPr>
+          <w:rStyle w:val="CdigoHTML"/>
+          <w:rFonts w:eastAsiaTheme="minorHAnsi"/>
+          <w:b/>
+          <w:bCs/>
+        </w:rPr>
+        <w:t>chrome.storage.local</w:t>
+      </w:r>
+      <w:r>
+        <w:t xml:space="preserve"> → Dados persistem na extensão.</w:t>
+      </w:r>
+    </w:p>
+    <w:p>
+      <w:pPr>
+        <w:numPr>
+          <w:ilvl w:val="0"/>
+          <w:numId w:val="11"/>
+        </w:numPr>
+        <w:spacing w:before="100" w:beforeAutospacing="1" w:after="100" w:afterAutospacing="1" w:line="240" w:lineRule="auto"/>
+      </w:pPr>
+      <w:r>
+        <w:rPr>
+          <w:rStyle w:val="Forte"/>
+        </w:rPr>
+        <w:t>Formato do objeto salvo:</w:t>
+      </w:r>
+      <w:r>
+        <w:t xml:space="preserve"> </w:t>
+      </w:r>
+    </w:p>
+    <w:p>
+      <w:pPr>
+        <w:pStyle w:val="Pr-formataoHTML"/>
+        <w:numPr>
+          <w:ilvl w:val="0"/>
+          <w:numId w:val="11"/>
+        </w:numPr>
+        <w:tabs>
+          <w:tab w:val="clear" w:pos="720"/>
+        </w:tabs>
+        <w:rPr>
+          <w:rStyle w:val="CdigoHTML"/>
+        </w:rPr>
+      </w:pPr>
+      <w:r>
+        <w:rPr>
+          <w:rStyle w:val="CdigoHTML"/>
+        </w:rPr>
+        <w:t>{</w:t>
+      </w:r>
+    </w:p>
+    <w:p>
+      <w:pPr>
+        <w:pStyle w:val="Pr-formataoHTML"/>
+        <w:numPr>
+          <w:ilvl w:val="0"/>
+          <w:numId w:val="11"/>
+        </w:numPr>
+        <w:tabs>
+          <w:tab w:val="clear" w:pos="720"/>
+        </w:tabs>
+        <w:rPr>
+          <w:rStyle w:val="CdigoHTML"/>
+        </w:rPr>
+      </w:pPr>
+      <w:r>
+        <w:rPr>
+          <w:rStyle w:val="CdigoHTML"/>
+        </w:rPr>
+        <w:t xml:space="preserve">  "https://exemplo.com/formulario": {</w:t>
+      </w:r>
+    </w:p>
+    <w:p>
+      <w:pPr>
+        <w:pStyle w:val="Pr-formataoHTML"/>
+        <w:numPr>
+          <w:ilvl w:val="0"/>
+          <w:numId w:val="11"/>
+        </w:numPr>
+        <w:tabs>
+          <w:tab w:val="clear" w:pos="720"/>
+        </w:tabs>
+        <w:rPr>
+          <w:rStyle w:val="CdigoHTML"/>
+        </w:rPr>
+      </w:pPr>
+      <w:r>
+        <w:rPr>
+          <w:rStyle w:val="CdigoHTML"/>
+        </w:rPr>
+        <w:t xml:space="preserve">    "fields": [</w:t>
+      </w:r>
+    </w:p>
+    <w:p>
+      <w:pPr>
+        <w:pStyle w:val="Pr-formataoHTML"/>
+        <w:numPr>
+          <w:ilvl w:val="0"/>
+          <w:numId w:val="11"/>
+        </w:numPr>
+        <w:tabs>
+          <w:tab w:val="clear" w:pos="720"/>
+        </w:tabs>
+        <w:rPr>
+          <w:rStyle w:val="CdigoHTML"/>
+        </w:rPr>
+      </w:pPr>
+      <w:r>
+        <w:rPr>
+          <w:rStyle w:val="CdigoHTML"/>
+        </w:rPr>
+        <w:t xml:space="preserve">      {"id": "name", "value": "João Silva"},</w:t>
+      </w:r>
+    </w:p>
+    <w:p>
+      <w:pPr>
+        <w:pStyle w:val="Pr-formataoHTML"/>
+        <w:numPr>
+          <w:ilvl w:val="0"/>
+          <w:numId w:val="11"/>
+        </w:numPr>
+        <w:tabs>
+          <w:tab w:val="clear" w:pos="720"/>
+        </w:tabs>
+        <w:rPr>
+          <w:rStyle w:val="CdigoHTML"/>
+          <w:lang w:val="en-US"/>
+        </w:rPr>
+      </w:pPr>
+      <w:r>
+        <w:rPr>
+          <w:rStyle w:val="CdigoHTML"/>
+          <w:lang w:val="en-US"/>
+        </w:rPr>
+        <w:t xml:space="preserve">      {"id": "email", "value": "joao@email.com"}</w:t>
+      </w:r>
+    </w:p>
+    <w:p>
+      <w:pPr>
+        <w:pStyle w:val="Pr-formataoHTML"/>
+        <w:numPr>
+          <w:ilvl w:val="0"/>
+          <w:numId w:val="11"/>
+        </w:numPr>
+        <w:tabs>
+          <w:tab w:val="clear" w:pos="720"/>
+        </w:tabs>
+        <w:rPr>
+          <w:rStyle w:val="CdigoHTML"/>
+        </w:rPr>
+      </w:pPr>
+      <w:r>
+        <w:rPr>
+          <w:rStyle w:val="CdigoHTML"/>
+          <w:lang w:val="en-US"/>
+        </w:rPr>
+        <w:t xml:space="preserve">    </w:t>
+      </w:r>
+      <w:r>
+        <w:rPr>
+          <w:rStyle w:val="CdigoHTML"/>
+        </w:rPr>
+        <w:t>],</w:t>
+      </w:r>
+    </w:p>
+    <w:p>
+      <w:pPr>
+        <w:pStyle w:val="Pr-formataoHTML"/>
+        <w:numPr>
+          <w:ilvl w:val="0"/>
+          <w:numId w:val="11"/>
+        </w:numPr>
+        <w:tabs>
+          <w:tab w:val="clear" w:pos="720"/>
+        </w:tabs>
+        <w:rPr>
+          <w:rStyle w:val="CdigoHTML"/>
+        </w:rPr>
+      </w:pPr>
+      <w:r>
+        <w:rPr>
+          <w:rStyle w:val="CdigoHTML"/>
+        </w:rPr>
+        <w:t xml:space="preserve">    "autoFill": true</w:t>
+      </w:r>
+    </w:p>
+    <w:p>
+      <w:pPr>
+        <w:pStyle w:val="Pr-formataoHTML"/>
+        <w:numPr>
+          <w:ilvl w:val="0"/>
+          <w:numId w:val="11"/>
+        </w:numPr>
+        <w:tabs>
+          <w:tab w:val="clear" w:pos="720"/>
+        </w:tabs>
+        <w:rPr>
+          <w:rStyle w:val="CdigoHTML"/>
+        </w:rPr>
+      </w:pPr>
+      <w:r>
+        <w:rPr>
+          <w:rStyle w:val="CdigoHTML"/>
+        </w:rPr>
+        <w:t xml:space="preserve">  }</w:t>
+      </w:r>
+    </w:p>
+    <w:p>
+      <w:pPr>
+        <w:pStyle w:val="Pr-formataoHTML"/>
+        <w:numPr>
+          <w:ilvl w:val="0"/>
+          <w:numId w:val="11"/>
+        </w:numPr>
+        <w:tabs>
+          <w:tab w:val="clear" w:pos="720"/>
+        </w:tabs>
+        <w:rPr>
+          <w:rStyle w:val="CdigoHTML"/>
+        </w:rPr>
+      </w:pPr>
+      <w:r>
+        <w:rPr>
+          <w:rStyle w:val="CdigoHTML"/>
+        </w:rPr>
+        <w:t>}</w:t>
+      </w:r>
+    </w:p>
+    <w:p>
+      <w:pPr>
+        <w:numPr>
+          <w:ilvl w:val="0"/>
+          <w:numId w:val="11"/>
+        </w:numPr>
+        <w:spacing w:before="100" w:beforeAutospacing="1" w:after="100" w:afterAutospacing="1" w:line="240" w:lineRule="auto"/>
+      </w:pPr>
+      <w:r>
+        <w:t>Assim, sempre que o usuário visitar o mesmo formulário, a extensão pode recuperar os dados.</w:t>
+      </w:r>
+    </w:p>
+    <w:p>
+      <w:pPr>
+        <w:spacing w:after="0"/>
+      </w:pPr>
+      <w:r>
+        <w:pict w14:anchorId="05276A01">
+          <v:rect id="_x0000_i1037" style="width:0;height:1.5pt" o:hralign="center" o:hrstd="t" o:hr="t" fillcolor="#a0a0a0" stroked="f"/>
+        </w:pict>
+      </w:r>
+    </w:p>
+    <w:p>
+      <w:pPr>
+        <w:pStyle w:val="Ttulo3"/>
+      </w:pPr>
+      <w:r>
+        <w:rPr>
+          <w:rFonts w:ascii="Segoe UI Emoji" w:hAnsi="Segoe UI Emoji" w:cs="Segoe UI Emoji"/>
+        </w:rPr>
+        <w:t>🚀</w:t>
+      </w:r>
+      <w:r>
+        <w:t xml:space="preserve"> </w:t>
+      </w:r>
+      <w:r>
+        <w:rPr>
+          <w:rStyle w:val="Forte"/>
+          <w:b/>
+          <w:bCs/>
+        </w:rPr>
+        <w:t>Como implementar isso?</w:t>
+      </w:r>
+    </w:p>
+    <w:p>
+      <w:pPr>
+        <w:pStyle w:val="Ttulo4"/>
+      </w:pPr>
+      <w:r>
+        <w:rPr>
+          <w:rStyle w:val="Forte"/>
+          <w:b w:val="0"/>
+          <w:bCs w:val="0"/>
+        </w:rPr>
+        <w:t>1️</w:t>
+      </w:r>
+      <w:r>
+        <w:rPr>
+          <w:rStyle w:val="Forte"/>
+          <w:rFonts w:ascii="Tahoma" w:hAnsi="Tahoma" w:cs="Tahoma"/>
+          <w:b w:val="0"/>
+          <w:bCs w:val="0"/>
+        </w:rPr>
+        <w:t>⃣</w:t>
+      </w:r>
+      <w:r>
+        <w:rPr>
+          <w:rStyle w:val="Forte"/>
+          <w:b w:val="0"/>
+          <w:bCs w:val="0"/>
+        </w:rPr>
+        <w:t xml:space="preserve"> Capturar e exibir os campos</w:t>
+      </w:r>
+    </w:p>
+    <w:p>
+      <w:pPr>
+        <w:pStyle w:val="NormalWeb"/>
+      </w:pPr>
+      <w:r>
+        <w:t xml:space="preserve">No </w:t>
+      </w:r>
+      <w:r>
+        <w:rPr>
+          <w:rStyle w:val="Forte"/>
+        </w:rPr>
+        <w:t>content script</w:t>
+      </w:r>
+      <w:r>
+        <w:t>, capturamos os campos e enviamos para o popup da extensão:</w:t>
+      </w:r>
+    </w:p>
+    <w:p>
+      <w:pPr>
+        <w:pStyle w:val="Pr-formataoHTML"/>
+        <w:rPr>
+          <w:rStyle w:val="CdigoHTML"/>
+          <w:lang w:val="en-US"/>
+        </w:rPr>
+      </w:pPr>
+      <w:r>
+        <w:rPr>
+          <w:rStyle w:val="CdigoHTML"/>
+          <w:lang w:val="en-US"/>
+        </w:rPr>
+        <w:t>const capturedFields = [...document.querySelectorAll("input, select, textarea")].map(field =&gt; ({</w:t>
+      </w:r>
+    </w:p>
+    <w:p>
+      <w:pPr>
+        <w:pStyle w:val="Pr-formataoHTML"/>
+        <w:rPr>
+          <w:rStyle w:val="CdigoHTML"/>
+          <w:lang w:val="en-US"/>
+        </w:rPr>
+      </w:pPr>
+      <w:r>
+        <w:rPr>
+          <w:rStyle w:val="CdigoHTML"/>
+          <w:lang w:val="en-US"/>
+        </w:rPr>
+        <w:t xml:space="preserve">    id: field.id || field.name || "",</w:t>
+      </w:r>
+    </w:p>
+    <w:p>
+      <w:pPr>
+        <w:pStyle w:val="Pr-formataoHTML"/>
+        <w:rPr>
+          <w:rStyle w:val="CdigoHTML"/>
+          <w:lang w:val="en-US"/>
+        </w:rPr>
+      </w:pPr>
+      <w:r>
+        <w:rPr>
+          <w:rStyle w:val="CdigoHTML"/>
+          <w:lang w:val="en-US"/>
+        </w:rPr>
+        <w:t xml:space="preserve">    placeholder: field.placeholder || "",</w:t>
+      </w:r>
+    </w:p>
+    <w:p>
+      <w:pPr>
+        <w:pStyle w:val="Pr-formataoHTML"/>
+        <w:rPr>
+          <w:rStyle w:val="CdigoHTML"/>
+          <w:lang w:val="en-US"/>
+        </w:rPr>
+      </w:pPr>
+      <w:r>
+        <w:rPr>
+          <w:rStyle w:val="CdigoHTML"/>
+          <w:lang w:val="en-US"/>
+        </w:rPr>
+        <w:t xml:space="preserve">    type: field.type || "text",</w:t>
+      </w:r>
+    </w:p>
+    <w:p>
+      <w:pPr>
+        <w:pStyle w:val="Pr-formataoHTML"/>
+        <w:rPr>
+          <w:rStyle w:val="CdigoHTML"/>
+        </w:rPr>
+      </w:pPr>
+      <w:r>
+        <w:rPr>
+          <w:rStyle w:val="CdigoHTML"/>
+          <w:lang w:val="en-US"/>
+        </w:rPr>
+        <w:t xml:space="preserve">    </w:t>
+      </w:r>
+      <w:r>
+        <w:rPr>
+          <w:rStyle w:val="CdigoHTML"/>
+        </w:rPr>
+        <w:t>value: field.value || "",</w:t>
+      </w:r>
+    </w:p>
+    <w:p>
+      <w:pPr>
+        <w:pStyle w:val="Pr-formataoHTML"/>
+        <w:rPr>
+          <w:rStyle w:val="CdigoHTML"/>
+        </w:rPr>
+      </w:pPr>
+      <w:r>
+        <w:rPr>
+          <w:rStyle w:val="CdigoHTML"/>
+        </w:rPr>
+        <w:t xml:space="preserve">    category: "desconhecido" // Melhorar com uma lógica</w:t>
+      </w:r>
+    </w:p>
+    <w:p>
+      <w:pPr>
+        <w:pStyle w:val="Pr-formataoHTML"/>
+        <w:rPr>
+          <w:rStyle w:val="CdigoHTML"/>
+          <w:lang w:val="en-US"/>
+        </w:rPr>
+      </w:pPr>
+      <w:r>
+        <w:rPr>
+          <w:rStyle w:val="CdigoHTML"/>
+          <w:lang w:val="en-US"/>
+        </w:rPr>
+        <w:t>}));</w:t>
+      </w:r>
+    </w:p>
+    <w:p>
+      <w:pPr>
+        <w:pStyle w:val="Pr-formataoHTML"/>
+        <w:rPr>
+          <w:rStyle w:val="CdigoHTML"/>
+          <w:lang w:val="en-US"/>
+        </w:rPr>
+      </w:pPr>
+    </w:p>
+    <w:p>
+      <w:pPr>
+        <w:pStyle w:val="Pr-formataoHTML"/>
+        <w:rPr>
+          <w:rStyle w:val="CdigoHTML"/>
+          <w:lang w:val="en-US"/>
+        </w:rPr>
+      </w:pPr>
+      <w:r>
+        <w:rPr>
+          <w:rStyle w:val="CdigoHTML"/>
+          <w:lang w:val="en-US"/>
+        </w:rPr>
+        <w:lastRenderedPageBreak/>
+        <w:t>chrome.runtime.sendMessage({ action: "sendFields", fields: capturedFields });</w:t>
+      </w:r>
+    </w:p>
+    <w:p>
+      <w:r>
+        <w:pict w14:anchorId="541A576B">
+          <v:rect id="_x0000_i1038" style="width:0;height:1.5pt" o:hralign="center" o:hrstd="t" o:hr="t" fillcolor="#a0a0a0" stroked="f"/>
+        </w:pict>
+      </w:r>
+    </w:p>
+    <w:p>
+      <w:pPr>
+        <w:pStyle w:val="Ttulo4"/>
+      </w:pPr>
+      <w:r>
+        <w:rPr>
+          <w:rStyle w:val="Forte"/>
+          <w:b w:val="0"/>
+          <w:bCs w:val="0"/>
+        </w:rPr>
+        <w:t>2️</w:t>
+      </w:r>
+      <w:r>
+        <w:rPr>
+          <w:rStyle w:val="Forte"/>
+          <w:rFonts w:ascii="Tahoma" w:hAnsi="Tahoma" w:cs="Tahoma"/>
+          <w:b w:val="0"/>
+          <w:bCs w:val="0"/>
+        </w:rPr>
+        <w:t>⃣</w:t>
+      </w:r>
+      <w:r>
+        <w:rPr>
+          <w:rStyle w:val="Forte"/>
+          <w:b w:val="0"/>
+          <w:bCs w:val="0"/>
+        </w:rPr>
+        <w:t xml:space="preserve"> Exibir os campos no popup</w:t>
+      </w:r>
+    </w:p>
+    <w:p>
+      <w:pPr>
+        <w:pStyle w:val="NormalWeb"/>
+      </w:pPr>
+      <w:r>
+        <w:t xml:space="preserve">No </w:t>
+      </w:r>
+      <w:r>
+        <w:rPr>
+          <w:rStyle w:val="Forte"/>
+        </w:rPr>
+        <w:t>popup.html</w:t>
+      </w:r>
+      <w:r>
+        <w:t>, renderizamos os campos capturados e adicionamos um toggle para ativar/desativar o preenchimento automático.</w:t>
+      </w:r>
+    </w:p>
+    <w:p>
+      <w:pPr>
+        <w:pStyle w:val="Pr-formataoHTML"/>
+        <w:rPr>
+          <w:rStyle w:val="CdigoHTML"/>
+          <w:lang w:val="en-US"/>
+        </w:rPr>
+      </w:pPr>
+      <w:r>
+        <w:rPr>
+          <w:rStyle w:val="CdigoHTML"/>
+          <w:lang w:val="en-US"/>
+        </w:rPr>
+        <w:t>&lt;label&gt;</w:t>
+      </w:r>
+    </w:p>
+    <w:p>
+      <w:pPr>
+        <w:pStyle w:val="Pr-formataoHTML"/>
+        <w:rPr>
+          <w:rStyle w:val="CdigoHTML"/>
+          <w:lang w:val="en-US"/>
+        </w:rPr>
+      </w:pPr>
+      <w:r>
+        <w:rPr>
+          <w:rStyle w:val="CdigoHTML"/>
+          <w:lang w:val="en-US"/>
+        </w:rPr>
+        <w:t xml:space="preserve">  &lt;input type="checkbox" id="autoFillToggle"&gt;</w:t>
+      </w:r>
+    </w:p>
+    <w:p>
+      <w:pPr>
+        <w:pStyle w:val="Pr-formataoHTML"/>
+        <w:rPr>
+          <w:rStyle w:val="CdigoHTML"/>
+        </w:rPr>
+      </w:pPr>
+      <w:r>
+        <w:rPr>
+          <w:rStyle w:val="CdigoHTML"/>
+          <w:lang w:val="en-US"/>
+        </w:rPr>
+        <w:t xml:space="preserve">  </w:t>
+      </w:r>
+      <w:r>
+        <w:rPr>
+          <w:rStyle w:val="CdigoHTML"/>
+        </w:rPr>
+        <w:t>Preenchimento Automático</w:t>
+      </w:r>
+    </w:p>
+    <w:p>
+      <w:pPr>
+        <w:pStyle w:val="Pr-formataoHTML"/>
+        <w:rPr>
+          <w:rStyle w:val="CdigoHTML"/>
+        </w:rPr>
+      </w:pPr>
+      <w:r>
+        <w:rPr>
+          <w:rStyle w:val="CdigoHTML"/>
+        </w:rPr>
+        <w:t>&lt;/label&gt;</w:t>
+      </w:r>
+    </w:p>
+    <w:p>
+      <w:pPr>
+        <w:pStyle w:val="Pr-formataoHTML"/>
+        <w:rPr>
+          <w:rStyle w:val="CdigoHTML"/>
+        </w:rPr>
+      </w:pPr>
+      <w:r>
+        <w:rPr>
+          <w:rStyle w:val="CdigoHTML"/>
+        </w:rPr>
+        <w:t>&lt;div id="fieldsContainer"&gt;&lt;/div&gt;</w:t>
+      </w:r>
+    </w:p>
+    <w:p>
+      <w:pPr>
+        <w:pStyle w:val="Pr-formataoHTML"/>
+        <w:rPr>
+          <w:rStyle w:val="CdigoHTML"/>
+          <w:lang w:val="en-US"/>
+        </w:rPr>
+      </w:pPr>
+      <w:r>
+        <w:rPr>
+          <w:rStyle w:val="CdigoHTML"/>
+          <w:lang w:val="en-US"/>
+        </w:rPr>
+        <w:t>&lt;button id="saveFields"&gt;Salvar Dados&lt;/button&gt;</w:t>
+      </w:r>
+    </w:p>
+    <w:p>
+      <w:pPr>
+        <w:pStyle w:val="NormalWeb"/>
+      </w:pPr>
+      <w:r>
+        <w:t xml:space="preserve">E no </w:t>
+      </w:r>
+      <w:r>
+        <w:rPr>
+          <w:rStyle w:val="Forte"/>
+        </w:rPr>
+        <w:t>popup.js</w:t>
+      </w:r>
+      <w:r>
+        <w:t>, renderizamos os campos:</w:t>
+      </w:r>
+    </w:p>
+    <w:p>
+      <w:pPr>
+        <w:pStyle w:val="Pr-formataoHTML"/>
+        <w:rPr>
+          <w:rStyle w:val="CdigoHTML"/>
+          <w:lang w:val="en-US"/>
+        </w:rPr>
+      </w:pPr>
+      <w:r>
+        <w:rPr>
+          <w:rStyle w:val="CdigoHTML"/>
+          <w:lang w:val="en-US"/>
+        </w:rPr>
+        <w:t>chrome.runtime.onMessage.addListener((message, sender, sendResponse) =&gt; {</w:t>
+      </w:r>
+    </w:p>
+    <w:p>
+      <w:pPr>
+        <w:pStyle w:val="Pr-formataoHTML"/>
+        <w:rPr>
+          <w:rStyle w:val="CdigoHTML"/>
+          <w:lang w:val="en-US"/>
+        </w:rPr>
+      </w:pPr>
+      <w:r>
+        <w:rPr>
+          <w:rStyle w:val="CdigoHTML"/>
+          <w:lang w:val="en-US"/>
+        </w:rPr>
+        <w:t xml:space="preserve">    if (message.action === "sendFields") {</w:t>
+      </w:r>
+    </w:p>
+    <w:p>
+      <w:pPr>
+        <w:pStyle w:val="Pr-formataoHTML"/>
+        <w:rPr>
+          <w:rStyle w:val="CdigoHTML"/>
+          <w:lang w:val="en-US"/>
+        </w:rPr>
+      </w:pPr>
+      <w:r>
+        <w:rPr>
+          <w:rStyle w:val="CdigoHTML"/>
+          <w:lang w:val="en-US"/>
+        </w:rPr>
+        <w:t xml:space="preserve">        const container = document.getElementById("fieldsContainer");</w:t>
+      </w:r>
+    </w:p>
+    <w:p>
+      <w:pPr>
+        <w:pStyle w:val="Pr-formataoHTML"/>
+        <w:rPr>
+          <w:rStyle w:val="CdigoHTML"/>
+        </w:rPr>
+      </w:pPr>
+      <w:r>
+        <w:rPr>
+          <w:rStyle w:val="CdigoHTML"/>
+          <w:lang w:val="en-US"/>
+        </w:rPr>
+        <w:t xml:space="preserve">        </w:t>
+      </w:r>
+      <w:r>
+        <w:rPr>
+          <w:rStyle w:val="CdigoHTML"/>
+        </w:rPr>
+        <w:t>container.innerHTML = ""; // Limpa antes de exibir</w:t>
+      </w:r>
+    </w:p>
+    <w:p>
+      <w:pPr>
+        <w:pStyle w:val="Pr-formataoHTML"/>
+        <w:rPr>
+          <w:rStyle w:val="CdigoHTML"/>
+        </w:rPr>
+      </w:pPr>
+      <w:r>
+        <w:rPr>
+          <w:rStyle w:val="CdigoHTML"/>
+        </w:rPr>
+        <w:t xml:space="preserve">        </w:t>
+      </w:r>
+    </w:p>
+    <w:p>
+      <w:pPr>
+        <w:pStyle w:val="Pr-formataoHTML"/>
+        <w:rPr>
+          <w:rStyle w:val="CdigoHTML"/>
+          <w:lang w:val="en-US"/>
+        </w:rPr>
+      </w:pPr>
+      <w:r>
+        <w:rPr>
+          <w:rStyle w:val="CdigoHTML"/>
+        </w:rPr>
+        <w:t xml:space="preserve">        </w:t>
+      </w:r>
+      <w:r>
+        <w:rPr>
+          <w:rStyle w:val="CdigoHTML"/>
+          <w:lang w:val="en-US"/>
+        </w:rPr>
+        <w:t>message.fields.forEach(field =&gt; {</w:t>
+      </w:r>
+    </w:p>
+    <w:p>
+      <w:pPr>
+        <w:pStyle w:val="Pr-formataoHTML"/>
+        <w:rPr>
+          <w:rStyle w:val="CdigoHTML"/>
+          <w:lang w:val="en-US"/>
+        </w:rPr>
+      </w:pPr>
+      <w:r>
+        <w:rPr>
+          <w:rStyle w:val="CdigoHTML"/>
+          <w:lang w:val="en-US"/>
+        </w:rPr>
+        <w:t xml:space="preserve">            const fieldDiv = document.createElement("div");</w:t>
+      </w:r>
+    </w:p>
+    <w:p>
+      <w:pPr>
+        <w:pStyle w:val="Pr-formataoHTML"/>
+        <w:rPr>
+          <w:rStyle w:val="CdigoHTML"/>
+          <w:lang w:val="en-US"/>
+        </w:rPr>
+      </w:pPr>
+      <w:r>
+        <w:rPr>
+          <w:rStyle w:val="CdigoHTML"/>
+          <w:lang w:val="en-US"/>
+        </w:rPr>
+        <w:t xml:space="preserve">            fieldDiv.innerHTML = `</w:t>
+      </w:r>
+    </w:p>
+    <w:p>
+      <w:pPr>
+        <w:pStyle w:val="Pr-formataoHTML"/>
+        <w:rPr>
+          <w:rStyle w:val="CdigoHTML"/>
+          <w:lang w:val="en-US"/>
+        </w:rPr>
+      </w:pPr>
+      <w:r>
+        <w:rPr>
+          <w:rStyle w:val="CdigoHTML"/>
+          <w:lang w:val="en-US"/>
+        </w:rPr>
+        <w:t xml:space="preserve">                &lt;label&gt;${field.placeholder || field.id}&lt;/label&gt;</w:t>
+      </w:r>
+    </w:p>
+    <w:p>
+      <w:pPr>
+        <w:pStyle w:val="Pr-formataoHTML"/>
+        <w:rPr>
+          <w:rStyle w:val="CdigoHTML"/>
+          <w:lang w:val="en-US"/>
+        </w:rPr>
+      </w:pPr>
+      <w:r>
+        <w:rPr>
+          <w:rStyle w:val="CdigoHTML"/>
+          <w:lang w:val="en-US"/>
+        </w:rPr>
+        <w:t xml:space="preserve">                &lt;input type="${field.type}" value="${field.value}" data-id="${field.id}"&gt;</w:t>
+      </w:r>
+    </w:p>
+    <w:p>
+      <w:pPr>
+        <w:pStyle w:val="Pr-formataoHTML"/>
+        <w:rPr>
+          <w:rStyle w:val="CdigoHTML"/>
+          <w:lang w:val="en-US"/>
+        </w:rPr>
+      </w:pPr>
+      <w:r>
+        <w:rPr>
+          <w:rStyle w:val="CdigoHTML"/>
+          <w:lang w:val="en-US"/>
+        </w:rPr>
+        <w:t xml:space="preserve">            `;</w:t>
+      </w:r>
+    </w:p>
+    <w:p>
+      <w:pPr>
+        <w:pStyle w:val="Pr-formataoHTML"/>
+        <w:rPr>
+          <w:rStyle w:val="CdigoHTML"/>
+          <w:lang w:val="en-US"/>
+        </w:rPr>
+      </w:pPr>
+      <w:r>
+        <w:rPr>
+          <w:rStyle w:val="CdigoHTML"/>
+          <w:lang w:val="en-US"/>
+        </w:rPr>
+        <w:t xml:space="preserve">            container.appendChild(fieldDiv);</w:t>
+      </w:r>
+    </w:p>
+    <w:p>
+      <w:pPr>
+        <w:pStyle w:val="Pr-formataoHTML"/>
+        <w:rPr>
+          <w:rStyle w:val="CdigoHTML"/>
+          <w:lang w:val="en-US"/>
+        </w:rPr>
+      </w:pPr>
+      <w:r>
+        <w:rPr>
+          <w:rStyle w:val="CdigoHTML"/>
+          <w:lang w:val="en-US"/>
+        </w:rPr>
+        <w:t xml:space="preserve">        });</w:t>
+      </w:r>
+    </w:p>
+    <w:p>
+      <w:pPr>
+        <w:pStyle w:val="Pr-formataoHTML"/>
+        <w:rPr>
+          <w:rStyle w:val="CdigoHTML"/>
+          <w:lang w:val="en-US"/>
+        </w:rPr>
+      </w:pPr>
+    </w:p>
+    <w:p>
+      <w:pPr>
+        <w:pStyle w:val="Pr-formataoHTML"/>
+        <w:rPr>
+          <w:rStyle w:val="CdigoHTML"/>
+          <w:lang w:val="en-US"/>
+        </w:rPr>
+      </w:pPr>
+      <w:r>
+        <w:rPr>
+          <w:rStyle w:val="CdigoHTML"/>
+          <w:lang w:val="en-US"/>
+        </w:rPr>
+        <w:t xml:space="preserve">        document.getElementById("saveFields").addEventListener("click", () =&gt; {</w:t>
+      </w:r>
+    </w:p>
+    <w:p>
+      <w:pPr>
+        <w:pStyle w:val="Pr-formataoHTML"/>
+        <w:rPr>
+          <w:rStyle w:val="CdigoHTML"/>
+          <w:lang w:val="en-US"/>
+        </w:rPr>
+      </w:pPr>
+      <w:r>
+        <w:rPr>
+          <w:rStyle w:val="CdigoHTML"/>
+          <w:lang w:val="en-US"/>
+        </w:rPr>
+        <w:t xml:space="preserve">            const fieldsData = [...container.querySelectorAll("input")].map(input =&gt; ({</w:t>
+      </w:r>
+    </w:p>
+    <w:p>
+      <w:pPr>
+        <w:pStyle w:val="Pr-formataoHTML"/>
+        <w:rPr>
+          <w:rStyle w:val="CdigoHTML"/>
+          <w:lang w:val="en-US"/>
+        </w:rPr>
+      </w:pPr>
+      <w:r>
+        <w:rPr>
+          <w:rStyle w:val="CdigoHTML"/>
+          <w:lang w:val="en-US"/>
+        </w:rPr>
+        <w:t xml:space="preserve">                id: input.dataset.id,</w:t>
+      </w:r>
+    </w:p>
+    <w:p>
+      <w:pPr>
+        <w:pStyle w:val="Pr-formataoHTML"/>
+        <w:rPr>
+          <w:rStyle w:val="CdigoHTML"/>
+          <w:lang w:val="en-US"/>
+        </w:rPr>
+      </w:pPr>
+      <w:r>
+        <w:rPr>
+          <w:rStyle w:val="CdigoHTML"/>
+          <w:lang w:val="en-US"/>
+        </w:rPr>
+        <w:t xml:space="preserve">                value: input.value</w:t>
+      </w:r>
+    </w:p>
+    <w:p>
+      <w:pPr>
+        <w:pStyle w:val="Pr-formataoHTML"/>
+        <w:rPr>
+          <w:rStyle w:val="CdigoHTML"/>
+          <w:lang w:val="en-US"/>
+        </w:rPr>
+      </w:pPr>
+      <w:r>
+        <w:rPr>
+          <w:rStyle w:val="CdigoHTML"/>
+          <w:lang w:val="en-US"/>
+        </w:rPr>
+        <w:t xml:space="preserve">            }));</w:t>
+      </w:r>
+    </w:p>
+    <w:p>
+      <w:pPr>
+        <w:pStyle w:val="Pr-formataoHTML"/>
+        <w:rPr>
+          <w:rStyle w:val="CdigoHTML"/>
+          <w:lang w:val="en-US"/>
+        </w:rPr>
+      </w:pPr>
+      <w:r>
+        <w:rPr>
+          <w:rStyle w:val="CdigoHTML"/>
+          <w:lang w:val="en-US"/>
+        </w:rPr>
+        <w:t xml:space="preserve">            chrome.storage.local.set({ [window.location.hostname]: { fields: fieldsData, autoFill: document.getElementById("autoFillToggle").checked } });</w:t>
+      </w:r>
+    </w:p>
+    <w:p>
+      <w:pPr>
+        <w:pStyle w:val="Pr-formataoHTML"/>
+        <w:rPr>
+          <w:rStyle w:val="CdigoHTML"/>
+        </w:rPr>
+      </w:pPr>
+      <w:r>
+        <w:rPr>
+          <w:rStyle w:val="CdigoHTML"/>
+          <w:lang w:val="en-US"/>
+        </w:rPr>
+        <w:t xml:space="preserve">        </w:t>
+      </w:r>
+      <w:r>
+        <w:rPr>
+          <w:rStyle w:val="CdigoHTML"/>
+        </w:rPr>
+        <w:t>});</w:t>
+      </w:r>
+    </w:p>
+    <w:p>
+      <w:pPr>
+        <w:pStyle w:val="Pr-formataoHTML"/>
+        <w:rPr>
+          <w:rStyle w:val="CdigoHTML"/>
+        </w:rPr>
+      </w:pPr>
+      <w:r>
+        <w:rPr>
+          <w:rStyle w:val="CdigoHTML"/>
+        </w:rPr>
+        <w:t xml:space="preserve">    }</w:t>
+      </w:r>
+    </w:p>
+    <w:p>
+      <w:pPr>
+        <w:pStyle w:val="Pr-formataoHTML"/>
+        <w:rPr>
+          <w:rStyle w:val="CdigoHTML"/>
+        </w:rPr>
+      </w:pPr>
+      <w:r>
+        <w:rPr>
+          <w:rStyle w:val="CdigoHTML"/>
+        </w:rPr>
+        <w:t>});</w:t>
+      </w:r>
+    </w:p>
+    <w:p>
+      <w:r>
+        <w:pict w14:anchorId="11988069">
+          <v:rect id="_x0000_i1039" style="width:0;height:1.5pt" o:hralign="center" o:hrstd="t" o:hr="t" fillcolor="#a0a0a0" stroked="f"/>
+        </w:pict>
+      </w:r>
+    </w:p>
+    <w:p>
+      <w:pPr>
+        <w:pStyle w:val="Ttulo4"/>
+      </w:pPr>
+      <w:r>
+        <w:rPr>
+          <w:rStyle w:val="Forte"/>
+          <w:b w:val="0"/>
+          <w:bCs w:val="0"/>
+        </w:rPr>
+        <w:t>3️</w:t>
+      </w:r>
+      <w:r>
+        <w:rPr>
+          <w:rStyle w:val="Forte"/>
+          <w:rFonts w:ascii="Tahoma" w:hAnsi="Tahoma" w:cs="Tahoma"/>
+          <w:b w:val="0"/>
+          <w:bCs w:val="0"/>
+        </w:rPr>
+        <w:t>⃣</w:t>
+      </w:r>
+      <w:r>
+        <w:rPr>
+          <w:rStyle w:val="Forte"/>
+          <w:b w:val="0"/>
+          <w:bCs w:val="0"/>
+        </w:rPr>
+        <w:t xml:space="preserve"> Preencher automaticamente</w:t>
+      </w:r>
+    </w:p>
+    <w:p>
+      <w:pPr>
+        <w:pStyle w:val="NormalWeb"/>
+      </w:pPr>
+      <w:r>
+        <w:t xml:space="preserve">Criamos um </w:t>
+      </w:r>
+      <w:r>
+        <w:rPr>
+          <w:rStyle w:val="Forte"/>
+        </w:rPr>
+        <w:t>content script</w:t>
+      </w:r>
+      <w:r>
+        <w:t xml:space="preserve"> que verifica se há dados salvos para o domínio atual:</w:t>
+      </w:r>
+    </w:p>
+    <w:p>
+      <w:pPr>
+        <w:pStyle w:val="Pr-formataoHTML"/>
+        <w:rPr>
+          <w:rStyle w:val="CdigoHTML"/>
+          <w:lang w:val="en-US"/>
+        </w:rPr>
+      </w:pPr>
+      <w:r>
+        <w:rPr>
+          <w:rStyle w:val="CdigoHTML"/>
+          <w:lang w:val="en-US"/>
+        </w:rPr>
+        <w:t>chrome.storage.local.get(window.location.hostname, (data) =&gt; {</w:t>
+      </w:r>
+    </w:p>
+    <w:p>
+      <w:pPr>
+        <w:pStyle w:val="Pr-formataoHTML"/>
+        <w:rPr>
+          <w:rStyle w:val="CdigoHTML"/>
+          <w:lang w:val="en-US"/>
+        </w:rPr>
+      </w:pPr>
+      <w:r>
+        <w:rPr>
+          <w:rStyle w:val="CdigoHTML"/>
+          <w:lang w:val="en-US"/>
+        </w:rPr>
+        <w:t xml:space="preserve">    if (data[window.location.hostname]?.autoFill) {</w:t>
+      </w:r>
+    </w:p>
+    <w:p>
+      <w:pPr>
+        <w:pStyle w:val="Pr-formataoHTML"/>
+        <w:rPr>
+          <w:rStyle w:val="CdigoHTML"/>
+          <w:lang w:val="en-US"/>
+        </w:rPr>
+      </w:pPr>
+      <w:r>
+        <w:rPr>
+          <w:rStyle w:val="CdigoHTML"/>
+          <w:lang w:val="en-US"/>
+        </w:rPr>
+        <w:t xml:space="preserve">        data[window.location.hostname].fields.forEach(field =&gt; {</w:t>
+      </w:r>
+    </w:p>
+    <w:p>
+      <w:pPr>
+        <w:pStyle w:val="Pr-formataoHTML"/>
+        <w:rPr>
+          <w:rStyle w:val="CdigoHTML"/>
+          <w:lang w:val="en-US"/>
+        </w:rPr>
+      </w:pPr>
+      <w:r>
+        <w:rPr>
+          <w:rStyle w:val="CdigoHTML"/>
+          <w:lang w:val="en-US"/>
+        </w:rPr>
+        <w:t xml:space="preserve">            let input = document.getElementById(field.id);</w:t>
+      </w:r>
+    </w:p>
+    <w:p>
+      <w:pPr>
+        <w:pStyle w:val="Pr-formataoHTML"/>
+        <w:rPr>
+          <w:rStyle w:val="CdigoHTML"/>
+          <w:lang w:val="en-US"/>
+        </w:rPr>
+      </w:pPr>
+      <w:r>
+        <w:rPr>
+          <w:rStyle w:val="CdigoHTML"/>
+          <w:lang w:val="en-US"/>
+        </w:rPr>
+        <w:lastRenderedPageBreak/>
+        <w:t xml:space="preserve">            if (input) input.value = field.value;</w:t>
+      </w:r>
+    </w:p>
+    <w:p>
+      <w:pPr>
+        <w:pStyle w:val="Pr-formataoHTML"/>
+        <w:rPr>
+          <w:rStyle w:val="CdigoHTML"/>
+        </w:rPr>
+      </w:pPr>
+      <w:r>
+        <w:rPr>
+          <w:rStyle w:val="CdigoHTML"/>
+          <w:lang w:val="en-US"/>
+        </w:rPr>
+        <w:t xml:space="preserve">        </w:t>
+      </w:r>
+      <w:r>
+        <w:rPr>
+          <w:rStyle w:val="CdigoHTML"/>
+        </w:rPr>
+        <w:t>});</w:t>
+      </w:r>
+    </w:p>
+    <w:p>
+      <w:pPr>
+        <w:pStyle w:val="Pr-formataoHTML"/>
+        <w:rPr>
+          <w:rStyle w:val="CdigoHTML"/>
+        </w:rPr>
+      </w:pPr>
+      <w:r>
+        <w:rPr>
+          <w:rStyle w:val="CdigoHTML"/>
+        </w:rPr>
+        <w:t xml:space="preserve">    }</w:t>
+      </w:r>
+    </w:p>
+    <w:p>
+      <w:pPr>
+        <w:pStyle w:val="Pr-formataoHTML"/>
+        <w:rPr>
+          <w:rStyle w:val="CdigoHTML"/>
+        </w:rPr>
+      </w:pPr>
+      <w:r>
+        <w:rPr>
+          <w:rStyle w:val="CdigoHTML"/>
+        </w:rPr>
+        <w:t>});</w:t>
+      </w:r>
+    </w:p>
+    <w:p>
+      <w:r>
+        <w:pict w14:anchorId="2282FC23">
+          <v:rect id="_x0000_i1040" style="width:0;height:1.5pt" o:hralign="center" o:hrstd="t" o:hr="t" fillcolor="#a0a0a0" stroked="f"/>
+        </w:pict>
+      </w:r>
+    </w:p>
+    <w:p>
+      <w:pPr>
+        <w:pStyle w:val="Ttulo3"/>
+      </w:pPr>
+      <w:r>
+        <w:rPr>
+          <w:rFonts w:ascii="Segoe UI Emoji" w:hAnsi="Segoe UI Emoji" w:cs="Segoe UI Emoji"/>
+        </w:rPr>
+        <w:t>🎯</w:t>
+      </w:r>
+      <w:r>
+        <w:t xml:space="preserve"> </w:t>
+      </w:r>
+      <w:r>
+        <w:rPr>
+          <w:rStyle w:val="Forte"/>
+          <w:b/>
+          <w:bCs/>
+        </w:rPr>
+        <w:t>Conclusão</w:t>
+      </w:r>
+    </w:p>
+    <w:p>
+      <w:pPr>
+        <w:pStyle w:val="NormalWeb"/>
+      </w:pPr>
+      <w:r>
+        <w:rPr>
+          <w:rFonts w:ascii="Segoe UI Emoji" w:hAnsi="Segoe UI Emoji" w:cs="Segoe UI Emoji"/>
+        </w:rPr>
+        <w:t>✅</w:t>
+      </w:r>
+      <w:r>
+        <w:t xml:space="preserve"> </w:t>
+      </w:r>
+      <w:r>
+        <w:rPr>
+          <w:rStyle w:val="Forte"/>
+        </w:rPr>
+        <w:t>Exibe os campos no popup da extensão</w:t>
+      </w:r>
+      <w:r>
+        <w:br/>
+      </w:r>
+      <w:r>
+        <w:rPr>
+          <w:rFonts w:ascii="Segoe UI Emoji" w:hAnsi="Segoe UI Emoji" w:cs="Segoe UI Emoji"/>
+        </w:rPr>
+        <w:t>✅</w:t>
+      </w:r>
+      <w:r>
+        <w:t xml:space="preserve"> </w:t>
+      </w:r>
+      <w:r>
+        <w:rPr>
+          <w:rStyle w:val="Forte"/>
+        </w:rPr>
+        <w:t>Permite salvar e recuperar os valores</w:t>
+      </w:r>
+      <w:r>
+        <w:br/>
+      </w:r>
+      <w:r>
+        <w:rPr>
+          <w:rFonts w:ascii="Segoe UI Emoji" w:hAnsi="Segoe UI Emoji" w:cs="Segoe UI Emoji"/>
+        </w:rPr>
+        <w:t>✅</w:t>
+      </w:r>
+      <w:r>
+        <w:t xml:space="preserve"> </w:t>
+      </w:r>
+      <w:r>
+        <w:rPr>
+          <w:rStyle w:val="Forte"/>
+        </w:rPr>
+        <w:t>Oferece preenchimento automático opcional</w:t>
+      </w:r>
+      <w:r>
+        <w:br/>
+      </w:r>
+      <w:r>
+        <w:rPr>
+          <w:rFonts w:ascii="Segoe UI Emoji" w:hAnsi="Segoe UI Emoji" w:cs="Segoe UI Emoji"/>
+        </w:rPr>
+        <w:t>✅</w:t>
+      </w:r>
+      <w:r>
+        <w:t xml:space="preserve"> </w:t>
+      </w:r>
+      <w:r>
+        <w:rPr>
+          <w:rStyle w:val="Forte"/>
+        </w:rPr>
+        <w:t>Usuário pode editar os campos após preenchê-los</w:t>
+      </w:r>
+    </w:p>
+    <w:p>
+      <w:pPr>
+        <w:pStyle w:val="NormalWeb"/>
+      </w:pPr>
+      <w:r>
+        <w:t xml:space="preserve">Agora, só falta decidir como exibir os campos (popup, aba nova ou modal). Como prefere? </w:t>
+      </w:r>
+      <w:r>
+        <w:rPr>
+          <w:rFonts w:ascii="Segoe UI Emoji" w:hAnsi="Segoe UI Emoji" w:cs="Segoe UI Emoji"/>
+        </w:rPr>
+        <w:t>🔥</w:t>
       </w:r>
     </w:p>
     <w:p>
@@ -4139,6 +5676,304 @@
     </w:lvl>
   </w:abstractNum>
   <w:abstractNum w:abstractNumId="6" w15:restartNumberingAfterBreak="0">
+    <w:nsid w:val="4DA7417A"/>
+    <w:multiLevelType w:val="multilevel"/>
+    <w:tmpl w:val="547A5156"/>
+    <w:lvl w:ilvl="0">
+      <w:start w:val="1"/>
+      <w:numFmt w:val="bullet"/>
+      <w:lvlText w:val=""/>
+      <w:lvlJc w:val="left"/>
+      <w:pPr>
+        <w:tabs>
+          <w:tab w:val="num" w:pos="720"/>
+        </w:tabs>
+        <w:ind w:left="720" w:hanging="360"/>
+      </w:pPr>
+      <w:rPr>
+        <w:rFonts w:ascii="Symbol" w:hAnsi="Symbol" w:hint="default"/>
+        <w:sz w:val="20"/>
+      </w:rPr>
+    </w:lvl>
+    <w:lvl w:ilvl="1" w:tentative="1">
+      <w:start w:val="1"/>
+      <w:numFmt w:val="bullet"/>
+      <w:lvlText w:val="o"/>
+      <w:lvlJc w:val="left"/>
+      <w:pPr>
+        <w:tabs>
+          <w:tab w:val="num" w:pos="1440"/>
+        </w:tabs>
+        <w:ind w:left="1440" w:hanging="360"/>
+      </w:pPr>
+      <w:rPr>
+        <w:rFonts w:ascii="Courier New" w:hAnsi="Courier New" w:hint="default"/>
+        <w:sz w:val="20"/>
+      </w:rPr>
+    </w:lvl>
+    <w:lvl w:ilvl="2" w:tentative="1">
+      <w:start w:val="1"/>
+      <w:numFmt w:val="bullet"/>
+      <w:lvlText w:val=""/>
+      <w:lvlJc w:val="left"/>
+      <w:pPr>
+        <w:tabs>
+          <w:tab w:val="num" w:pos="2160"/>
+        </w:tabs>
+        <w:ind w:left="2160" w:hanging="360"/>
+      </w:pPr>
+      <w:rPr>
+        <w:rFonts w:ascii="Wingdings" w:hAnsi="Wingdings" w:hint="default"/>
+        <w:sz w:val="20"/>
+      </w:rPr>
+    </w:lvl>
+    <w:lvl w:ilvl="3" w:tentative="1">
+      <w:start w:val="1"/>
+      <w:numFmt w:val="bullet"/>
+      <w:lvlText w:val=""/>
+      <w:lvlJc w:val="left"/>
+      <w:pPr>
+        <w:tabs>
+          <w:tab w:val="num" w:pos="2880"/>
+        </w:tabs>
+        <w:ind w:left="2880" w:hanging="360"/>
+      </w:pPr>
+      <w:rPr>
+        <w:rFonts w:ascii="Wingdings" w:hAnsi="Wingdings" w:hint="default"/>
+        <w:sz w:val="20"/>
+      </w:rPr>
+    </w:lvl>
+    <w:lvl w:ilvl="4" w:tentative="1">
+      <w:start w:val="1"/>
+      <w:numFmt w:val="bullet"/>
+      <w:lvlText w:val=""/>
+      <w:lvlJc w:val="left"/>
+      <w:pPr>
+        <w:tabs>
+          <w:tab w:val="num" w:pos="3600"/>
+        </w:tabs>
+        <w:ind w:left="3600" w:hanging="360"/>
+      </w:pPr>
+      <w:rPr>
+        <w:rFonts w:ascii="Wingdings" w:hAnsi="Wingdings" w:hint="default"/>
+        <w:sz w:val="20"/>
+      </w:rPr>
+    </w:lvl>
+    <w:lvl w:ilvl="5" w:tentative="1">
+      <w:start w:val="1"/>
+      <w:numFmt w:val="bullet"/>
+      <w:lvlText w:val=""/>
+      <w:lvlJc w:val="left"/>
+      <w:pPr>
+        <w:tabs>
+          <w:tab w:val="num" w:pos="4320"/>
+        </w:tabs>
+        <w:ind w:left="4320" w:hanging="360"/>
+      </w:pPr>
+      <w:rPr>
+        <w:rFonts w:ascii="Wingdings" w:hAnsi="Wingdings" w:hint="default"/>
+        <w:sz w:val="20"/>
+      </w:rPr>
+    </w:lvl>
+    <w:lvl w:ilvl="6" w:tentative="1">
+      <w:start w:val="1"/>
+      <w:numFmt w:val="bullet"/>
+      <w:lvlText w:val=""/>
+      <w:lvlJc w:val="left"/>
+      <w:pPr>
+        <w:tabs>
+          <w:tab w:val="num" w:pos="5040"/>
+        </w:tabs>
+        <w:ind w:left="5040" w:hanging="360"/>
+      </w:pPr>
+      <w:rPr>
+        <w:rFonts w:ascii="Wingdings" w:hAnsi="Wingdings" w:hint="default"/>
+        <w:sz w:val="20"/>
+      </w:rPr>
+    </w:lvl>
+    <w:lvl w:ilvl="7" w:tentative="1">
+      <w:start w:val="1"/>
+      <w:numFmt w:val="bullet"/>
+      <w:lvlText w:val=""/>
+      <w:lvlJc w:val="left"/>
+      <w:pPr>
+        <w:tabs>
+          <w:tab w:val="num" w:pos="5760"/>
+        </w:tabs>
+        <w:ind w:left="5760" w:hanging="360"/>
+      </w:pPr>
+      <w:rPr>
+        <w:rFonts w:ascii="Wingdings" w:hAnsi="Wingdings" w:hint="default"/>
+        <w:sz w:val="20"/>
+      </w:rPr>
+    </w:lvl>
+    <w:lvl w:ilvl="8" w:tentative="1">
+      <w:start w:val="1"/>
+      <w:numFmt w:val="bullet"/>
+      <w:lvlText w:val=""/>
+      <w:lvlJc w:val="left"/>
+      <w:pPr>
+        <w:tabs>
+          <w:tab w:val="num" w:pos="6480"/>
+        </w:tabs>
+        <w:ind w:left="6480" w:hanging="360"/>
+      </w:pPr>
+      <w:rPr>
+        <w:rFonts w:ascii="Wingdings" w:hAnsi="Wingdings" w:hint="default"/>
+        <w:sz w:val="20"/>
+      </w:rPr>
+    </w:lvl>
+  </w:abstractNum>
+  <w:abstractNum w:abstractNumId="7" w15:restartNumberingAfterBreak="0">
+    <w:nsid w:val="515B5430"/>
+    <w:multiLevelType w:val="multilevel"/>
+    <w:tmpl w:val="FB2A07FC"/>
+    <w:lvl w:ilvl="0">
+      <w:start w:val="1"/>
+      <w:numFmt w:val="bullet"/>
+      <w:lvlText w:val=""/>
+      <w:lvlJc w:val="left"/>
+      <w:pPr>
+        <w:tabs>
+          <w:tab w:val="num" w:pos="720"/>
+        </w:tabs>
+        <w:ind w:left="720" w:hanging="360"/>
+      </w:pPr>
+      <w:rPr>
+        <w:rFonts w:ascii="Symbol" w:hAnsi="Symbol" w:hint="default"/>
+        <w:sz w:val="20"/>
+      </w:rPr>
+    </w:lvl>
+    <w:lvl w:ilvl="1" w:tentative="1">
+      <w:start w:val="1"/>
+      <w:numFmt w:val="bullet"/>
+      <w:lvlText w:val="o"/>
+      <w:lvlJc w:val="left"/>
+      <w:pPr>
+        <w:tabs>
+          <w:tab w:val="num" w:pos="1440"/>
+        </w:tabs>
+        <w:ind w:left="1440" w:hanging="360"/>
+      </w:pPr>
+      <w:rPr>
+        <w:rFonts w:ascii="Courier New" w:hAnsi="Courier New" w:hint="default"/>
+        <w:sz w:val="20"/>
+      </w:rPr>
+    </w:lvl>
+    <w:lvl w:ilvl="2" w:tentative="1">
+      <w:start w:val="1"/>
+      <w:numFmt w:val="bullet"/>
+      <w:lvlText w:val=""/>
+      <w:lvlJc w:val="left"/>
+      <w:pPr>
+        <w:tabs>
+          <w:tab w:val="num" w:pos="2160"/>
+        </w:tabs>
+        <w:ind w:left="2160" w:hanging="360"/>
+      </w:pPr>
+      <w:rPr>
+        <w:rFonts w:ascii="Wingdings" w:hAnsi="Wingdings" w:hint="default"/>
+        <w:sz w:val="20"/>
+      </w:rPr>
+    </w:lvl>
+    <w:lvl w:ilvl="3" w:tentative="1">
+      <w:start w:val="1"/>
+      <w:numFmt w:val="bullet"/>
+      <w:lvlText w:val=""/>
+      <w:lvlJc w:val="left"/>
+      <w:pPr>
+        <w:tabs>
+          <w:tab w:val="num" w:pos="2880"/>
+        </w:tabs>
+        <w:ind w:left="2880" w:hanging="360"/>
+      </w:pPr>
+      <w:rPr>
+        <w:rFonts w:ascii="Wingdings" w:hAnsi="Wingdings" w:hint="default"/>
+        <w:sz w:val="20"/>
+      </w:rPr>
+    </w:lvl>
+    <w:lvl w:ilvl="4" w:tentative="1">
+      <w:start w:val="1"/>
+      <w:numFmt w:val="bullet"/>
+      <w:lvlText w:val=""/>
+      <w:lvlJc w:val="left"/>
+      <w:pPr>
+        <w:tabs>
+          <w:tab w:val="num" w:pos="3600"/>
+        </w:tabs>
+        <w:ind w:left="3600" w:hanging="360"/>
+      </w:pPr>
+      <w:rPr>
+        <w:rFonts w:ascii="Wingdings" w:hAnsi="Wingdings" w:hint="default"/>
+        <w:sz w:val="20"/>
+      </w:rPr>
+    </w:lvl>
+    <w:lvl w:ilvl="5" w:tentative="1">
+      <w:start w:val="1"/>
+      <w:numFmt w:val="bullet"/>
+      <w:lvlText w:val=""/>
+      <w:lvlJc w:val="left"/>
+      <w:pPr>
+        <w:tabs>
+          <w:tab w:val="num" w:pos="4320"/>
+        </w:tabs>
+        <w:ind w:left="4320" w:hanging="360"/>
+      </w:pPr>
+      <w:rPr>
+        <w:rFonts w:ascii="Wingdings" w:hAnsi="Wingdings" w:hint="default"/>
+        <w:sz w:val="20"/>
+      </w:rPr>
+    </w:lvl>
+    <w:lvl w:ilvl="6" w:tentative="1">
+      <w:start w:val="1"/>
+      <w:numFmt w:val="bullet"/>
+      <w:lvlText w:val=""/>
+      <w:lvlJc w:val="left"/>
+      <w:pPr>
+        <w:tabs>
+          <w:tab w:val="num" w:pos="5040"/>
+        </w:tabs>
+        <w:ind w:left="5040" w:hanging="360"/>
+      </w:pPr>
+      <w:rPr>
+        <w:rFonts w:ascii="Wingdings" w:hAnsi="Wingdings" w:hint="default"/>
+        <w:sz w:val="20"/>
+      </w:rPr>
+    </w:lvl>
+    <w:lvl w:ilvl="7" w:tentative="1">
+      <w:start w:val="1"/>
+      <w:numFmt w:val="bullet"/>
+      <w:lvlText w:val=""/>
+      <w:lvlJc w:val="left"/>
+      <w:pPr>
+        <w:tabs>
+          <w:tab w:val="num" w:pos="5760"/>
+        </w:tabs>
+        <w:ind w:left="5760" w:hanging="360"/>
+      </w:pPr>
+      <w:rPr>
+        <w:rFonts w:ascii="Wingdings" w:hAnsi="Wingdings" w:hint="default"/>
+        <w:sz w:val="20"/>
+      </w:rPr>
+    </w:lvl>
+    <w:lvl w:ilvl="8" w:tentative="1">
+      <w:start w:val="1"/>
+      <w:numFmt w:val="bullet"/>
+      <w:lvlText w:val=""/>
+      <w:lvlJc w:val="left"/>
+      <w:pPr>
+        <w:tabs>
+          <w:tab w:val="num" w:pos="6480"/>
+        </w:tabs>
+        <w:ind w:left="6480" w:hanging="360"/>
+      </w:pPr>
+      <w:rPr>
+        <w:rFonts w:ascii="Wingdings" w:hAnsi="Wingdings" w:hint="default"/>
+        <w:sz w:val="20"/>
+      </w:rPr>
+    </w:lvl>
+  </w:abstractNum>
+  <w:abstractNum w:abstractNumId="8" w15:restartNumberingAfterBreak="0">
     <w:nsid w:val="67296F88"/>
     <w:multiLevelType w:val="multilevel"/>
     <w:tmpl w:val="0D549720"/>
@@ -4287,10 +6122,159 @@
       </w:rPr>
     </w:lvl>
   </w:abstractNum>
-  <w:abstractNum w:abstractNumId="7" w15:restartNumberingAfterBreak="0">
+  <w:abstractNum w:abstractNumId="9" w15:restartNumberingAfterBreak="0">
     <w:nsid w:val="673C3D22"/>
     <w:multiLevelType w:val="multilevel"/>
     <w:tmpl w:val="F4F2940C"/>
+    <w:lvl w:ilvl="0">
+      <w:start w:val="1"/>
+      <w:numFmt w:val="bullet"/>
+      <w:lvlText w:val=""/>
+      <w:lvlJc w:val="left"/>
+      <w:pPr>
+        <w:tabs>
+          <w:tab w:val="num" w:pos="720"/>
+        </w:tabs>
+        <w:ind w:left="720" w:hanging="360"/>
+      </w:pPr>
+      <w:rPr>
+        <w:rFonts w:ascii="Symbol" w:hAnsi="Symbol" w:hint="default"/>
+        <w:sz w:val="20"/>
+      </w:rPr>
+    </w:lvl>
+    <w:lvl w:ilvl="1" w:tentative="1">
+      <w:start w:val="1"/>
+      <w:numFmt w:val="bullet"/>
+      <w:lvlText w:val="o"/>
+      <w:lvlJc w:val="left"/>
+      <w:pPr>
+        <w:tabs>
+          <w:tab w:val="num" w:pos="1440"/>
+        </w:tabs>
+        <w:ind w:left="1440" w:hanging="360"/>
+      </w:pPr>
+      <w:rPr>
+        <w:rFonts w:ascii="Courier New" w:hAnsi="Courier New" w:hint="default"/>
+        <w:sz w:val="20"/>
+      </w:rPr>
+    </w:lvl>
+    <w:lvl w:ilvl="2" w:tentative="1">
+      <w:start w:val="1"/>
+      <w:numFmt w:val="bullet"/>
+      <w:lvlText w:val=""/>
+      <w:lvlJc w:val="left"/>
+      <w:pPr>
+        <w:tabs>
+          <w:tab w:val="num" w:pos="2160"/>
+        </w:tabs>
+        <w:ind w:left="2160" w:hanging="360"/>
+      </w:pPr>
+      <w:rPr>
+        <w:rFonts w:ascii="Wingdings" w:hAnsi="Wingdings" w:hint="default"/>
+        <w:sz w:val="20"/>
+      </w:rPr>
+    </w:lvl>
+    <w:lvl w:ilvl="3" w:tentative="1">
+      <w:start w:val="1"/>
+      <w:numFmt w:val="bullet"/>
+      <w:lvlText w:val=""/>
+      <w:lvlJc w:val="left"/>
+      <w:pPr>
+        <w:tabs>
+          <w:tab w:val="num" w:pos="2880"/>
+        </w:tabs>
+        <w:ind w:left="2880" w:hanging="360"/>
+      </w:pPr>
+      <w:rPr>
+        <w:rFonts w:ascii="Wingdings" w:hAnsi="Wingdings" w:hint="default"/>
+        <w:sz w:val="20"/>
+      </w:rPr>
+    </w:lvl>
+    <w:lvl w:ilvl="4" w:tentative="1">
+      <w:start w:val="1"/>
+      <w:numFmt w:val="bullet"/>
+      <w:lvlText w:val=""/>
+      <w:lvlJc w:val="left"/>
+      <w:pPr>
+        <w:tabs>
+          <w:tab w:val="num" w:pos="3600"/>
+        </w:tabs>
+        <w:ind w:left="3600" w:hanging="360"/>
+      </w:pPr>
+      <w:rPr>
+        <w:rFonts w:ascii="Wingdings" w:hAnsi="Wingdings" w:hint="default"/>
+        <w:sz w:val="20"/>
+      </w:rPr>
+    </w:lvl>
+    <w:lvl w:ilvl="5" w:tentative="1">
+      <w:start w:val="1"/>
+      <w:numFmt w:val="bullet"/>
+      <w:lvlText w:val=""/>
+      <w:lvlJc w:val="left"/>
+      <w:pPr>
+        <w:tabs>
+          <w:tab w:val="num" w:pos="4320"/>
+        </w:tabs>
+        <w:ind w:left="4320" w:hanging="360"/>
+      </w:pPr>
+      <w:rPr>
+        <w:rFonts w:ascii="Wingdings" w:hAnsi="Wingdings" w:hint="default"/>
+        <w:sz w:val="20"/>
+      </w:rPr>
+    </w:lvl>
+    <w:lvl w:ilvl="6" w:tentative="1">
+      <w:start w:val="1"/>
+      <w:numFmt w:val="bullet"/>
+      <w:lvlText w:val=""/>
+      <w:lvlJc w:val="left"/>
+      <w:pPr>
+        <w:tabs>
+          <w:tab w:val="num" w:pos="5040"/>
+        </w:tabs>
+        <w:ind w:left="5040" w:hanging="360"/>
+      </w:pPr>
+      <w:rPr>
+        <w:rFonts w:ascii="Wingdings" w:hAnsi="Wingdings" w:hint="default"/>
+        <w:sz w:val="20"/>
+      </w:rPr>
+    </w:lvl>
+    <w:lvl w:ilvl="7" w:tentative="1">
+      <w:start w:val="1"/>
+      <w:numFmt w:val="bullet"/>
+      <w:lvlText w:val=""/>
+      <w:lvlJc w:val="left"/>
+      <w:pPr>
+        <w:tabs>
+          <w:tab w:val="num" w:pos="5760"/>
+        </w:tabs>
+        <w:ind w:left="5760" w:hanging="360"/>
+      </w:pPr>
+      <w:rPr>
+        <w:rFonts w:ascii="Wingdings" w:hAnsi="Wingdings" w:hint="default"/>
+        <w:sz w:val="20"/>
+      </w:rPr>
+    </w:lvl>
+    <w:lvl w:ilvl="8" w:tentative="1">
+      <w:start w:val="1"/>
+      <w:numFmt w:val="bullet"/>
+      <w:lvlText w:val=""/>
+      <w:lvlJc w:val="left"/>
+      <w:pPr>
+        <w:tabs>
+          <w:tab w:val="num" w:pos="6480"/>
+        </w:tabs>
+        <w:ind w:left="6480" w:hanging="360"/>
+      </w:pPr>
+      <w:rPr>
+        <w:rFonts w:ascii="Wingdings" w:hAnsi="Wingdings" w:hint="default"/>
+        <w:sz w:val="20"/>
+      </w:rPr>
+    </w:lvl>
+  </w:abstractNum>
+  <w:abstractNum w:abstractNumId="10" w15:restartNumberingAfterBreak="0">
+    <w:nsid w:val="68BF28A1"/>
+    <w:multiLevelType w:val="multilevel"/>
+    <w:tmpl w:val="D4240E44"/>
     <w:lvl w:ilvl="0">
       <w:start w:val="1"/>
       <w:numFmt w:val="bullet"/>
@@ -4440,13 +6424,13 @@
     <w:abstractNumId w:val="4"/>
   </w:num>
   <w:num w:numId="2">
-    <w:abstractNumId w:val="7"/>
+    <w:abstractNumId w:val="9"/>
   </w:num>
   <w:num w:numId="3">
     <w:abstractNumId w:val="3"/>
   </w:num>
   <w:num w:numId="4">
-    <w:abstractNumId w:val="6"/>
+    <w:abstractNumId w:val="8"/>
   </w:num>
   <w:num w:numId="5">
     <w:abstractNumId w:val="1"/>
@@ -4459,6 +6443,15 @@
   </w:num>
   <w:num w:numId="8">
     <w:abstractNumId w:val="5"/>
+  </w:num>
+  <w:num w:numId="9">
+    <w:abstractNumId w:val="6"/>
+  </w:num>
+  <w:num w:numId="10">
+    <w:abstractNumId w:val="7"/>
+  </w:num>
+  <w:num w:numId="11">
+    <w:abstractNumId w:val="10"/>
   </w:num>
 </w:numbering>
 </file>
@@ -4908,6 +6901,29 @@
       <w14:ligatures w14:val="none"/>
     </w:rPr>
   </w:style>
+  <w:style w:type="paragraph" w:styleId="Ttulo4">
+    <w:name w:val="heading 4"/>
+    <w:basedOn w:val="Normal"/>
+    <w:next w:val="Normal"/>
+    <w:link w:val="Ttulo4Char"/>
+    <w:uiPriority w:val="9"/>
+    <w:semiHidden/>
+    <w:unhideWhenUsed/>
+    <w:qFormat/>
+    <w:rsid w:val="00512F65"/>
+    <w:pPr>
+      <w:keepNext/>
+      <w:keepLines/>
+      <w:spacing w:before="40" w:after="0"/>
+      <w:outlineLvl w:val="3"/>
+    </w:pPr>
+    <w:rPr>
+      <w:rFonts w:asciiTheme="majorHAnsi" w:eastAsiaTheme="majorEastAsia" w:hAnsiTheme="majorHAnsi" w:cstheme="majorBidi"/>
+      <w:i/>
+      <w:iCs/>
+      <w:color w:val="0F4761" w:themeColor="accent1" w:themeShade="BF"/>
+    </w:rPr>
+  </w:style>
   <w:style w:type="character" w:default="1" w:styleId="Fontepargpadro">
     <w:name w:val="Default Paragraph Font"/>
     <w:uiPriority w:val="1"/>
@@ -5022,6 +7038,74 @@
     <w:rPr>
       <w:color w:val="0000FF"/>
       <w:u w:val="single"/>
+    </w:rPr>
+  </w:style>
+  <w:style w:type="character" w:customStyle="1" w:styleId="Ttulo4Char">
+    <w:name w:val="Título 4 Char"/>
+    <w:basedOn w:val="Fontepargpadro"/>
+    <w:link w:val="Ttulo4"/>
+    <w:uiPriority w:val="9"/>
+    <w:semiHidden/>
+    <w:rsid w:val="00512F65"/>
+    <w:rPr>
+      <w:rFonts w:asciiTheme="majorHAnsi" w:eastAsiaTheme="majorEastAsia" w:hAnsiTheme="majorHAnsi" w:cstheme="majorBidi"/>
+      <w:i/>
+      <w:iCs/>
+      <w:color w:val="0F4761" w:themeColor="accent1" w:themeShade="BF"/>
+    </w:rPr>
+  </w:style>
+  <w:style w:type="paragraph" w:styleId="Pr-formataoHTML">
+    <w:name w:val="HTML Preformatted"/>
+    <w:basedOn w:val="Normal"/>
+    <w:link w:val="Pr-formataoHTMLChar"/>
+    <w:uiPriority w:val="99"/>
+    <w:semiHidden/>
+    <w:unhideWhenUsed/>
+    <w:rsid w:val="00512F65"/>
+    <w:pPr>
+      <w:tabs>
+        <w:tab w:val="left" w:pos="916"/>
+        <w:tab w:val="left" w:pos="1832"/>
+        <w:tab w:val="left" w:pos="2748"/>
+        <w:tab w:val="left" w:pos="3664"/>
+        <w:tab w:val="left" w:pos="4580"/>
+        <w:tab w:val="left" w:pos="5496"/>
+        <w:tab w:val="left" w:pos="6412"/>
+        <w:tab w:val="left" w:pos="7328"/>
+        <w:tab w:val="left" w:pos="8244"/>
+        <w:tab w:val="left" w:pos="9160"/>
+        <w:tab w:val="left" w:pos="10076"/>
+        <w:tab w:val="left" w:pos="10992"/>
+        <w:tab w:val="left" w:pos="11908"/>
+        <w:tab w:val="left" w:pos="12824"/>
+        <w:tab w:val="left" w:pos="13740"/>
+        <w:tab w:val="left" w:pos="14656"/>
+      </w:tabs>
+      <w:spacing w:after="0" w:line="240" w:lineRule="auto"/>
+    </w:pPr>
+    <w:rPr>
+      <w:rFonts w:ascii="Courier New" w:eastAsia="Times New Roman" w:hAnsi="Courier New" w:cs="Courier New"/>
+      <w:kern w:val="0"/>
+      <w:sz w:val="20"/>
+      <w:szCs w:val="20"/>
+      <w:lang w:eastAsia="pt-BR"/>
+      <w14:ligatures w14:val="none"/>
+    </w:rPr>
+  </w:style>
+  <w:style w:type="character" w:customStyle="1" w:styleId="Pr-formataoHTMLChar">
+    <w:name w:val="Pré-formatação HTML Char"/>
+    <w:basedOn w:val="Fontepargpadro"/>
+    <w:link w:val="Pr-formataoHTML"/>
+    <w:uiPriority w:val="99"/>
+    <w:semiHidden/>
+    <w:rsid w:val="00512F65"/>
+    <w:rPr>
+      <w:rFonts w:ascii="Courier New" w:eastAsia="Times New Roman" w:hAnsi="Courier New" w:cs="Courier New"/>
+      <w:kern w:val="0"/>
+      <w:sz w:val="20"/>
+      <w:szCs w:val="20"/>
+      <w:lang w:eastAsia="pt-BR"/>
+      <w14:ligatures w14:val="none"/>
     </w:rPr>
   </w:style>
 </w:styles>

</xml_diff>